<commit_message>
Updated word doc templates to correct foundation
</commit_message>
<xml_diff>
--- a/public/module-spec.docx
+++ b/public/module-spec.docx
@@ -2430,7 +2430,7 @@
               <w:t>{#attachedProgs}{#comp}</w:t>
             </w:r>
             <w:r>
-              <w:t>{progCode} {progTitle}</w:t>
+              <w:t>{.}</w:t>
             </w:r>
           </w:p>
           <w:p>
@@ -2450,7 +2450,10 @@
           <w:p/>
           <w:p>
             <w:r>
-              <w:t>{#attachedProgs}{#optional}{progCode} {progTitle}</w:t>
+              <w:t>{#attachedProgs}{#optional}</w:t>
+            </w:r>
+            <w:r>
+              <w:t>{.}</w:t>
             </w:r>
           </w:p>
           <w:p>
@@ -3737,8 +3740,8 @@
             </w:pPr>
           </w:p>
         </w:tc>
-        <w:bookmarkStart w:id="8" w:name="External"/>
-        <w:bookmarkStart w:id="9" w:name="Workbased"/>
+        <w:bookmarkStart w:id="8" w:name="Workbased"/>
+        <w:bookmarkStart w:id="9" w:name="External"/>
         <w:tc>
           <w:tcPr>
             <w:tcW w:w="3567" w:type="dxa"/>
@@ -10169,6 +10172,33 @@
 </file>
 
 <file path=customXml/item1.xml><?xml version="1.0" encoding="utf-8"?>
+<p:properties xmlns:p="http://schemas.microsoft.com/office/2006/metadata/properties" xmlns:xsi="http://www.w3.org/2001/XMLSchema-instance" xmlns:pc="http://schemas.microsoft.com/office/infopath/2007/PartnerControls">
+  <documentManagement>
+    <b3915bece4ef46fea38bb9fe103a6176 xmlns="9e5ebb6e-1584-4dc0-b988-3e8cf38876a9">
+      <Terms xmlns="http://schemas.microsoft.com/office/infopath/2007/PartnerControls">
+        <TermInfo xmlns="http://schemas.microsoft.com/office/infopath/2007/PartnerControls">
+          <TermName xmlns="http://schemas.microsoft.com/office/infopath/2007/PartnerControls">Restricted</TermName>
+          <TermId xmlns="http://schemas.microsoft.com/office/infopath/2007/PartnerControls">a3967369-70e6-4d62-983e-0cb1053b6319</TermId>
+        </TermInfo>
+      </Terms>
+    </b3915bece4ef46fea38bb9fe103a6176>
+    <TaxCatchAll xmlns="9e5ebb6e-1584-4dc0-b988-3e8cf38876a9">
+      <Value>1</Value>
+    </TaxCatchAll>
+  </documentManagement>
+</p:properties>
+</file>
+
+<file path=customXml/item2.xml><?xml version="1.0" encoding="utf-8"?>
+<?mso-contentType ?>
+<FormTemplates xmlns="http://schemas.microsoft.com/sharepoint/v3/contenttype/forms">
+  <Display>DocumentLibraryForm</Display>
+  <Edit>DocumentLibraryForm</Edit>
+  <New>DocumentLibraryForm</New>
+</FormTemplates>
+</file>
+
+<file path=customXml/item3.xml><?xml version="1.0" encoding="utf-8"?>
 <ct:contentTypeSchema xmlns:ct="http://schemas.microsoft.com/office/2006/metadata/contentType" xmlns:ma="http://schemas.microsoft.com/office/2006/metadata/properties/metaAttributes" ct:_="" ma:_="" ma:contentTypeName="Document" ma:contentTypeID="0x010100D61DC114954AB341BE351D84DEDCBA16" ma:contentTypeVersion="0" ma:contentTypeDescription="Create a new document." ma:contentTypeScope="" ma:versionID="57add91b9200eb0153bf6831d7b28b74">
   <xsd:schema xmlns:xsd="http://www.w3.org/2001/XMLSchema" xmlns:xs="http://www.w3.org/2001/XMLSchema" xmlns:p="http://schemas.microsoft.com/office/2006/metadata/properties" xmlns:ns2="9e5ebb6e-1584-4dc0-b988-3e8cf38876a9" targetNamespace="http://schemas.microsoft.com/office/2006/metadata/properties" ma:root="true" ma:fieldsID="4d7b7d93f3b7e416ed9b4cef30d917ac" ns2:_="">
     <xsd:import namespace="9e5ebb6e-1584-4dc0-b988-3e8cf38876a9"/>
@@ -10320,36 +10350,8 @@
 </ct:contentTypeSchema>
 </file>
 
-<file path=customXml/item2.xml><?xml version="1.0" encoding="utf-8"?>
-<?mso-contentType ?>
-<FormTemplates xmlns="http://schemas.microsoft.com/sharepoint/v3/contenttype/forms">
-  <Display>DocumentLibraryForm</Display>
-  <Edit>DocumentLibraryForm</Edit>
-  <New>DocumentLibraryForm</New>
-</FormTemplates>
-</file>
-
-<file path=customXml/item3.xml><?xml version="1.0" encoding="utf-8"?>
-<p:properties xmlns:p="http://schemas.microsoft.com/office/2006/metadata/properties" xmlns:xsi="http://www.w3.org/2001/XMLSchema-instance" xmlns:pc="http://schemas.microsoft.com/office/infopath/2007/PartnerControls">
-  <documentManagement>
-    <b3915bece4ef46fea38bb9fe103a6176 xmlns="9e5ebb6e-1584-4dc0-b988-3e8cf38876a9">
-      <Terms xmlns="http://schemas.microsoft.com/office/infopath/2007/PartnerControls">
-        <TermInfo xmlns="http://schemas.microsoft.com/office/infopath/2007/PartnerControls">
-          <TermName xmlns="http://schemas.microsoft.com/office/infopath/2007/PartnerControls">Restricted</TermName>
-          <TermId xmlns="http://schemas.microsoft.com/office/infopath/2007/PartnerControls">a3967369-70e6-4d62-983e-0cb1053b6319</TermId>
-        </TermInfo>
-      </Terms>
-    </b3915bece4ef46fea38bb9fe103a6176>
-    <TaxCatchAll xmlns="9e5ebb6e-1584-4dc0-b988-3e8cf38876a9">
-      <Value>1</Value>
-    </TaxCatchAll>
-  </documentManagement>
-</p:properties>
-</file>
-
 <file path=customXml/item4.xml><?xml version="1.0" encoding="utf-8"?>
-<?mso-contentType ?>
-<SharedContentType xmlns="Microsoft.SharePoint.Taxonomy.ContentTypeSync" SourceId="29e6ebcf-9cd7-4e7e-94a5-6fc37753e674" ContentTypeId="0x0101" PreviousValue="false"/>
+<b:Sources xmlns:b="http://schemas.openxmlformats.org/officeDocument/2006/bibliography" xmlns="http://schemas.openxmlformats.org/officeDocument/2006/bibliography" SelectedStyle="\APASixthEditionOfficeOnline.xsl" StyleName="APA" Version="6"/>
 </file>
 
 <file path=customXml/item5.xml><?xml version="1.0" encoding="utf-8"?>
@@ -10357,10 +10359,35 @@
 </file>
 
 <file path=customXml/item6.xml><?xml version="1.0" encoding="utf-8"?>
-<b:Sources xmlns:b="http://schemas.openxmlformats.org/officeDocument/2006/bibliography" xmlns="http://schemas.openxmlformats.org/officeDocument/2006/bibliography" SelectedStyle="\APASixthEditionOfficeOnline.xsl" StyleName="APA" Version="6"/>
+<?mso-contentType ?>
+<SharedContentType xmlns="Microsoft.SharePoint.Taxonomy.ContentTypeSync" SourceId="29e6ebcf-9cd7-4e7e-94a5-6fc37753e674" ContentTypeId="0x0101" PreviousValue="false"/>
 </file>
 
 <file path=customXml/itemProps1.xml><?xml version="1.0" encoding="utf-8"?>
+<ds:datastoreItem xmlns:ds="http://schemas.openxmlformats.org/officeDocument/2006/customXml" ds:itemID="{958AA13C-9FB7-4A5E-957F-0A58F99A26B7}">
+  <ds:schemaRefs>
+    <ds:schemaRef ds:uri="http://schemas.microsoft.com/office/2006/documentManagement/types"/>
+    <ds:schemaRef ds:uri="http://purl.org/dc/dcmitype/"/>
+    <ds:schemaRef ds:uri="http://purl.org/dc/elements/1.1/"/>
+    <ds:schemaRef ds:uri="http://schemas.microsoft.com/office/2006/metadata/properties"/>
+    <ds:schemaRef ds:uri="9e5ebb6e-1584-4dc0-b988-3e8cf38876a9"/>
+    <ds:schemaRef ds:uri="http://schemas.microsoft.com/office/infopath/2007/PartnerControls"/>
+    <ds:schemaRef ds:uri="http://schemas.openxmlformats.org/package/2006/metadata/core-properties"/>
+    <ds:schemaRef ds:uri="http://www.w3.org/XML/1998/namespace"/>
+    <ds:schemaRef ds:uri="http://purl.org/dc/terms/"/>
+  </ds:schemaRefs>
+</ds:datastoreItem>
+</file>
+
+<file path=customXml/itemProps2.xml><?xml version="1.0" encoding="utf-8"?>
+<ds:datastoreItem xmlns:ds="http://schemas.openxmlformats.org/officeDocument/2006/customXml" ds:itemID="{C8BA2750-D117-448F-BAED-2BE02F43AC15}">
+  <ds:schemaRefs>
+    <ds:schemaRef ds:uri="http://schemas.microsoft.com/sharepoint/v3/contenttype/forms"/>
+  </ds:schemaRefs>
+</ds:datastoreItem>
+</file>
+
+<file path=customXml/itemProps3.xml><?xml version="1.0" encoding="utf-8"?>
 <ds:datastoreItem xmlns:ds="http://schemas.openxmlformats.org/officeDocument/2006/customXml" ds:itemID="{AD36CF67-F4B5-4D54-810E-9F4DA2DE422E}">
   <ds:schemaRefs>
     <ds:schemaRef ds:uri="http://schemas.microsoft.com/office/2006/metadata/contentType"/>
@@ -10378,34 +10405,10 @@
 </ds:datastoreItem>
 </file>
 
-<file path=customXml/itemProps2.xml><?xml version="1.0" encoding="utf-8"?>
-<ds:datastoreItem xmlns:ds="http://schemas.openxmlformats.org/officeDocument/2006/customXml" ds:itemID="{C8BA2750-D117-448F-BAED-2BE02F43AC15}">
+<file path=customXml/itemProps4.xml><?xml version="1.0" encoding="utf-8"?>
+<ds:datastoreItem xmlns:ds="http://schemas.openxmlformats.org/officeDocument/2006/customXml" ds:itemID="{7DB071B1-12F0-422D-BC37-2EAA130FCBB2}">
   <ds:schemaRefs>
-    <ds:schemaRef ds:uri="http://schemas.microsoft.com/sharepoint/v3/contenttype/forms"/>
-  </ds:schemaRefs>
-</ds:datastoreItem>
-</file>
-
-<file path=customXml/itemProps3.xml><?xml version="1.0" encoding="utf-8"?>
-<ds:datastoreItem xmlns:ds="http://schemas.openxmlformats.org/officeDocument/2006/customXml" ds:itemID="{958AA13C-9FB7-4A5E-957F-0A58F99A26B7}">
-  <ds:schemaRefs>
-    <ds:schemaRef ds:uri="http://schemas.microsoft.com/office/2006/documentManagement/types"/>
-    <ds:schemaRef ds:uri="http://purl.org/dc/dcmitype/"/>
-    <ds:schemaRef ds:uri="http://purl.org/dc/elements/1.1/"/>
-    <ds:schemaRef ds:uri="http://schemas.microsoft.com/office/2006/metadata/properties"/>
-    <ds:schemaRef ds:uri="9e5ebb6e-1584-4dc0-b988-3e8cf38876a9"/>
-    <ds:schemaRef ds:uri="http://schemas.microsoft.com/office/infopath/2007/PartnerControls"/>
-    <ds:schemaRef ds:uri="http://schemas.openxmlformats.org/package/2006/metadata/core-properties"/>
-    <ds:schemaRef ds:uri="http://www.w3.org/XML/1998/namespace"/>
-    <ds:schemaRef ds:uri="http://purl.org/dc/terms/"/>
-  </ds:schemaRefs>
-</ds:datastoreItem>
-</file>
-
-<file path=customXml/itemProps4.xml><?xml version="1.0" encoding="utf-8"?>
-<ds:datastoreItem xmlns:ds="http://schemas.openxmlformats.org/officeDocument/2006/customXml" ds:itemID="{5A6741A2-F20E-4D90-924A-99EFF7144571}">
-  <ds:schemaRefs>
-    <ds:schemaRef ds:uri="Microsoft.SharePoint.Taxonomy.ContentTypeSync"/>
+    <ds:schemaRef ds:uri="http://schemas.openxmlformats.org/officeDocument/2006/bibliography"/>
   </ds:schemaRefs>
 </ds:datastoreItem>
 </file>
@@ -10419,9 +10422,9 @@
 </file>
 
 <file path=customXml/itemProps6.xml><?xml version="1.0" encoding="utf-8"?>
-<ds:datastoreItem xmlns:ds="http://schemas.openxmlformats.org/officeDocument/2006/customXml" ds:itemID="{7DB071B1-12F0-422D-BC37-2EAA130FCBB2}">
+<ds:datastoreItem xmlns:ds="http://schemas.openxmlformats.org/officeDocument/2006/customXml" ds:itemID="{5A6741A2-F20E-4D90-924A-99EFF7144571}">
   <ds:schemaRefs>
-    <ds:schemaRef ds:uri="http://schemas.openxmlformats.org/officeDocument/2006/bibliography"/>
+    <ds:schemaRef ds:uri="Microsoft.SharePoint.Taxonomy.ContentTypeSync"/>
   </ds:schemaRefs>
 </ds:datastoreItem>
 </file>
</xml_diff>